<commit_message>
Configuration management plan document Version 1.1
add names of the remaining documents which uploaded on GITHUB and modify last text
</commit_message>
<xml_diff>
--- a/CAR_CM PLANS.docx
+++ b/CAR_CM PLANS.docx
@@ -222,7 +222,8 @@
     <w:p/>
     <w:tbl>
       <w:tblPr>
-        <w:tblW w:w="9302" w:type="dxa"/>
+        <w:tblW w:w="7331" w:type="dxa"/>
+        <w:tblInd w:w="1427" w:type="dxa"/>
         <w:tblBorders>
           <w:top w:val="single" w:sz="4" w:space="0" w:color="auto"/>
           <w:left w:val="single" w:sz="4" w:space="0" w:color="auto"/>
@@ -239,20 +240,19 @@
         <w:tblLook w:val="0000" w:firstRow="0" w:lastRow="0" w:firstColumn="0" w:lastColumn="0" w:noHBand="0" w:noVBand="0"/>
       </w:tblPr>
       <w:tblGrid>
-        <w:gridCol w:w="914"/>
-        <w:gridCol w:w="1440"/>
-        <w:gridCol w:w="1260"/>
-        <w:gridCol w:w="1678"/>
-        <w:gridCol w:w="1202"/>
-        <w:gridCol w:w="2808"/>
+        <w:gridCol w:w="1032"/>
+        <w:gridCol w:w="1626"/>
+        <w:gridCol w:w="1422"/>
+        <w:gridCol w:w="1894"/>
+        <w:gridCol w:w="1357"/>
       </w:tblGrid>
       <w:tr>
         <w:trPr>
-          <w:trHeight w:val="528"/>
+          <w:trHeight w:val="571"/>
         </w:trPr>
         <w:tc>
           <w:tcPr>
-            <w:tcW w:w="914" w:type="dxa"/>
+            <w:tcW w:w="1032" w:type="dxa"/>
             <w:shd w:val="clear" w:color="auto" w:fill="D9D9D9"/>
           </w:tcPr>
           <w:p>
@@ -293,7 +293,7 @@
         </w:tc>
         <w:tc>
           <w:tcPr>
-            <w:tcW w:w="1440" w:type="dxa"/>
+            <w:tcW w:w="1626" w:type="dxa"/>
             <w:shd w:val="clear" w:color="auto" w:fill="D9D9D9"/>
           </w:tcPr>
           <w:p>
@@ -337,7 +337,7 @@
         </w:tc>
         <w:tc>
           <w:tcPr>
-            <w:tcW w:w="1260" w:type="dxa"/>
+            <w:tcW w:w="1422" w:type="dxa"/>
             <w:shd w:val="clear" w:color="auto" w:fill="D9D9D9"/>
           </w:tcPr>
           <w:p>
@@ -381,7 +381,7 @@
         </w:tc>
         <w:tc>
           <w:tcPr>
-            <w:tcW w:w="1678" w:type="dxa"/>
+            <w:tcW w:w="1894" w:type="dxa"/>
             <w:shd w:val="clear" w:color="auto" w:fill="D9D9D9"/>
           </w:tcPr>
           <w:p>
@@ -425,7 +425,7 @@
         </w:tc>
         <w:tc>
           <w:tcPr>
-            <w:tcW w:w="1202" w:type="dxa"/>
+            <w:tcW w:w="1357" w:type="dxa"/>
             <w:shd w:val="clear" w:color="auto" w:fill="D9D9D9"/>
           </w:tcPr>
           <w:p>
@@ -467,48 +467,14 @@
             </w:r>
           </w:p>
         </w:tc>
-        <w:tc>
-          <w:tcPr>
-            <w:tcW w:w="2808" w:type="dxa"/>
-            <w:shd w:val="clear" w:color="auto" w:fill="D9D9D9"/>
-          </w:tcPr>
-          <w:p>
-            <w:pPr>
-              <w:pStyle w:val="tabletxt"/>
-              <w:jc w:val="center"/>
-              <w:rPr>
-                <w:rFonts w:ascii="Arial" w:hAnsi="Arial"/>
-                <w:b/>
-                <w:bCs/>
-              </w:rPr>
-            </w:pPr>
-            <w:r>
-              <w:rPr>
-                <w:rFonts w:ascii="Arial" w:hAnsi="Arial"/>
-                <w:b/>
-                <w:bCs/>
-              </w:rPr>
-              <w:t>Description of</w:t>
-            </w:r>
-            <w:r>
-              <w:rPr>
-                <w:rFonts w:ascii="Arial" w:hAnsi="Arial"/>
-                <w:b/>
-                <w:bCs/>
-              </w:rPr>
-              <w:br/>
-              <w:t>Change</w:t>
-            </w:r>
-          </w:p>
-        </w:tc>
       </w:tr>
       <w:tr>
         <w:trPr>
-          <w:trHeight w:val="548"/>
+          <w:trHeight w:val="593"/>
         </w:trPr>
         <w:tc>
           <w:tcPr>
-            <w:tcW w:w="914" w:type="dxa"/>
+            <w:tcW w:w="1032" w:type="dxa"/>
           </w:tcPr>
           <w:p>
             <w:pPr>
@@ -528,7 +494,7 @@
         </w:tc>
         <w:tc>
           <w:tcPr>
-            <w:tcW w:w="1440" w:type="dxa"/>
+            <w:tcW w:w="1626" w:type="dxa"/>
           </w:tcPr>
           <w:p>
             <w:pPr>
@@ -549,7 +515,7 @@
         </w:tc>
         <w:tc>
           <w:tcPr>
-            <w:tcW w:w="1260" w:type="dxa"/>
+            <w:tcW w:w="1422" w:type="dxa"/>
           </w:tcPr>
           <w:p>
             <w:pPr>
@@ -571,7 +537,7 @@
         </w:tc>
         <w:tc>
           <w:tcPr>
-            <w:tcW w:w="1678" w:type="dxa"/>
+            <w:tcW w:w="1894" w:type="dxa"/>
           </w:tcPr>
           <w:p>
             <w:pPr>
@@ -586,13 +552,13 @@
                 <w:i/>
                 <w:color w:val="0000FF"/>
               </w:rPr>
-              <w:t>&lt;name&gt;</w:t>
+              <w:t>Sara Ibrahim</w:t>
             </w:r>
           </w:p>
         </w:tc>
         <w:tc>
           <w:tcPr>
-            <w:tcW w:w="1202" w:type="dxa"/>
+            <w:tcW w:w="1357" w:type="dxa"/>
           </w:tcPr>
           <w:p>
             <w:pPr>
@@ -608,64 +574,7 @@
                 <w:i/>
                 <w:color w:val="0000FF"/>
               </w:rPr>
-              <w:t>&lt;mm/</w:t>
-            </w:r>
-            <w:proofErr w:type="spellStart"/>
-            <w:r>
-              <w:rPr>
-                <w:rFonts w:cs="Arial"/>
-                <w:i/>
-                <w:color w:val="0000FF"/>
-              </w:rPr>
-              <w:t>dd</w:t>
-            </w:r>
-            <w:proofErr w:type="spellEnd"/>
-            <w:r>
-              <w:rPr>
-                <w:rFonts w:cs="Arial"/>
-                <w:i/>
-                <w:color w:val="0000FF"/>
-              </w:rPr>
-              <w:t>/</w:t>
-            </w:r>
-            <w:proofErr w:type="spellStart"/>
-            <w:r>
-              <w:rPr>
-                <w:rFonts w:cs="Arial"/>
-                <w:i/>
-                <w:color w:val="0000FF"/>
-              </w:rPr>
-              <w:t>yy</w:t>
-            </w:r>
-            <w:proofErr w:type="spellEnd"/>
-            <w:r>
-              <w:rPr>
-                <w:rFonts w:cs="Arial"/>
-                <w:i/>
-                <w:color w:val="0000FF"/>
-              </w:rPr>
-              <w:t>&gt;</w:t>
-            </w:r>
-          </w:p>
-        </w:tc>
-        <w:tc>
-          <w:tcPr>
-            <w:tcW w:w="2808" w:type="dxa"/>
-          </w:tcPr>
-          <w:p>
-            <w:pPr>
-              <w:pStyle w:val="Tabletext"/>
-              <w:rPr>
-                <w:rFonts w:cs="Arial"/>
-              </w:rPr>
-            </w:pPr>
-            <w:r>
-              <w:rPr>
-                <w:rFonts w:cs="Arial"/>
-                <w:i/>
-                <w:color w:val="0000FF"/>
-              </w:rPr>
-              <w:t>&lt;description of change&gt;</w:t>
+              <w:t>5/2/2019</w:t>
             </w:r>
           </w:p>
         </w:tc>
@@ -884,7 +793,23 @@
           <w:sz w:val="36"/>
           <w:szCs w:val="36"/>
         </w:rPr>
-        <w:t>We use Github as a configuration management tool in our project</w:t>
+        <w:t xml:space="preserve">We use </w:t>
+      </w:r>
+      <w:proofErr w:type="spellStart"/>
+      <w:r>
+        <w:rPr>
+          <w:sz w:val="36"/>
+          <w:szCs w:val="36"/>
+        </w:rPr>
+        <w:t>Github</w:t>
+      </w:r>
+      <w:proofErr w:type="spellEnd"/>
+      <w:r>
+        <w:rPr>
+          <w:sz w:val="36"/>
+          <w:szCs w:val="36"/>
+        </w:rPr>
+        <w:t xml:space="preserve"> as a configuration management tool in our project</w:t>
       </w:r>
       <w:r>
         <w:rPr>
@@ -1223,11 +1148,10 @@
     <w:p>
       <w:pPr>
         <w:pStyle w:val="Heading2"/>
-        <w:tabs>
-          <w:tab w:val="clear" w:pos="576"/>
-          <w:tab w:val="num" w:pos="1620"/>
-        </w:tabs>
-        <w:ind w:left="1620" w:firstLine="0"/>
+        <w:numPr>
+          <w:ilvl w:val="0"/>
+          <w:numId w:val="12"/>
+        </w:numPr>
         <w:rPr>
           <w:rFonts w:ascii="Arial" w:eastAsiaTheme="minorHAnsi" w:hAnsi="Arial" w:cstheme="minorBidi"/>
           <w:b w:val="0"/>
@@ -1247,6 +1171,319 @@
           <w:szCs w:val="36"/>
         </w:rPr>
         <w:t xml:space="preserve">Issues and Risks document </w:t>
+      </w:r>
+    </w:p>
+    <w:p>
+      <w:pPr>
+        <w:pStyle w:val="Heading2"/>
+        <w:numPr>
+          <w:ilvl w:val="0"/>
+          <w:numId w:val="12"/>
+        </w:numPr>
+        <w:rPr>
+          <w:rFonts w:ascii="Arial" w:eastAsiaTheme="minorHAnsi" w:hAnsi="Arial" w:cstheme="minorBidi"/>
+          <w:b w:val="0"/>
+          <w:bCs w:val="0"/>
+          <w:caps w:val="0"/>
+          <w:sz w:val="36"/>
+          <w:szCs w:val="36"/>
+        </w:rPr>
+      </w:pPr>
+      <w:r>
+        <w:rPr>
+          <w:rFonts w:ascii="Arial" w:eastAsiaTheme="minorHAnsi" w:hAnsi="Arial" w:cstheme="minorBidi"/>
+          <w:b w:val="0"/>
+          <w:bCs w:val="0"/>
+          <w:caps w:val="0"/>
+          <w:sz w:val="36"/>
+          <w:szCs w:val="36"/>
+        </w:rPr>
+        <w:t>Project plan document</w:t>
+      </w:r>
+    </w:p>
+    <w:p>
+      <w:pPr>
+        <w:pStyle w:val="Heading2"/>
+        <w:numPr>
+          <w:ilvl w:val="0"/>
+          <w:numId w:val="12"/>
+        </w:numPr>
+        <w:rPr>
+          <w:rFonts w:ascii="Arial" w:eastAsiaTheme="minorHAnsi" w:hAnsi="Arial" w:cstheme="minorBidi"/>
+          <w:b w:val="0"/>
+          <w:bCs w:val="0"/>
+          <w:caps w:val="0"/>
+          <w:sz w:val="36"/>
+          <w:szCs w:val="36"/>
+        </w:rPr>
+      </w:pPr>
+      <w:r>
+        <w:rPr>
+          <w:rFonts w:ascii="Arial" w:eastAsiaTheme="minorHAnsi" w:hAnsi="Arial" w:cstheme="minorBidi"/>
+          <w:b w:val="0"/>
+          <w:bCs w:val="0"/>
+          <w:caps w:val="0"/>
+          <w:sz w:val="36"/>
+          <w:szCs w:val="36"/>
+        </w:rPr>
+        <w:t>Requirement Traceability Matrix</w:t>
+      </w:r>
+      <w:r>
+        <w:rPr>
+          <w:rFonts w:ascii="Arial" w:eastAsiaTheme="minorHAnsi" w:hAnsi="Arial" w:cstheme="minorBidi"/>
+          <w:b w:val="0"/>
+          <w:bCs w:val="0"/>
+          <w:caps w:val="0"/>
+          <w:sz w:val="36"/>
+          <w:szCs w:val="36"/>
+        </w:rPr>
+        <w:t xml:space="preserve"> (RTM)</w:t>
+      </w:r>
+    </w:p>
+    <w:p>
+      <w:pPr>
+        <w:pStyle w:val="Heading2"/>
+        <w:numPr>
+          <w:ilvl w:val="0"/>
+          <w:numId w:val="12"/>
+        </w:numPr>
+        <w:rPr>
+          <w:rFonts w:ascii="Arial" w:eastAsiaTheme="minorHAnsi" w:hAnsi="Arial" w:cstheme="minorBidi"/>
+          <w:b w:val="0"/>
+          <w:bCs w:val="0"/>
+          <w:caps w:val="0"/>
+          <w:sz w:val="36"/>
+          <w:szCs w:val="36"/>
+        </w:rPr>
+      </w:pPr>
+      <w:r>
+        <w:rPr>
+          <w:rFonts w:ascii="Arial" w:eastAsiaTheme="minorHAnsi" w:hAnsi="Arial" w:cstheme="minorBidi"/>
+          <w:b w:val="0"/>
+          <w:bCs w:val="0"/>
+          <w:caps w:val="0"/>
+          <w:sz w:val="36"/>
+          <w:szCs w:val="36"/>
+        </w:rPr>
+        <w:t>Requirements</w:t>
+      </w:r>
+    </w:p>
+    <w:p>
+      <w:pPr>
+        <w:pStyle w:val="Heading2"/>
+        <w:numPr>
+          <w:ilvl w:val="0"/>
+          <w:numId w:val="12"/>
+        </w:numPr>
+        <w:rPr>
+          <w:rFonts w:ascii="Arial" w:eastAsiaTheme="minorHAnsi" w:hAnsi="Arial" w:cstheme="minorBidi"/>
+          <w:b w:val="0"/>
+          <w:bCs w:val="0"/>
+          <w:caps w:val="0"/>
+          <w:sz w:val="36"/>
+          <w:szCs w:val="36"/>
+        </w:rPr>
+      </w:pPr>
+      <w:r>
+        <w:rPr>
+          <w:rFonts w:ascii="Arial" w:eastAsiaTheme="minorHAnsi" w:hAnsi="Arial" w:cstheme="minorBidi"/>
+          <w:b w:val="0"/>
+          <w:bCs w:val="0"/>
+          <w:caps w:val="0"/>
+          <w:sz w:val="36"/>
+          <w:szCs w:val="36"/>
+        </w:rPr>
+        <w:t>Software Interactive Questionnaire</w:t>
+      </w:r>
+      <w:r>
+        <w:rPr>
+          <w:rFonts w:ascii="Arial" w:eastAsiaTheme="minorHAnsi" w:hAnsi="Arial" w:cstheme="minorBidi"/>
+          <w:b w:val="0"/>
+          <w:bCs w:val="0"/>
+          <w:caps w:val="0"/>
+          <w:sz w:val="36"/>
+          <w:szCs w:val="36"/>
+        </w:rPr>
+        <w:t xml:space="preserve"> (SIQ)</w:t>
+      </w:r>
+    </w:p>
+    <w:p>
+      <w:pPr>
+        <w:pStyle w:val="Heading2"/>
+        <w:numPr>
+          <w:ilvl w:val="0"/>
+          <w:numId w:val="12"/>
+        </w:numPr>
+        <w:rPr>
+          <w:rFonts w:ascii="Arial" w:eastAsiaTheme="minorHAnsi" w:hAnsi="Arial" w:cstheme="minorBidi"/>
+          <w:b w:val="0"/>
+          <w:bCs w:val="0"/>
+          <w:caps w:val="0"/>
+          <w:sz w:val="36"/>
+          <w:szCs w:val="36"/>
+        </w:rPr>
+      </w:pPr>
+      <w:r>
+        <w:rPr>
+          <w:rFonts w:ascii="Arial" w:eastAsiaTheme="minorHAnsi" w:hAnsi="Arial" w:cstheme="minorBidi"/>
+          <w:b w:val="0"/>
+          <w:bCs w:val="0"/>
+          <w:caps w:val="0"/>
+          <w:sz w:val="36"/>
+          <w:szCs w:val="36"/>
+        </w:rPr>
+        <w:t>Software Requirement Specification</w:t>
+      </w:r>
+      <w:r>
+        <w:rPr>
+          <w:rFonts w:ascii="Arial" w:eastAsiaTheme="minorHAnsi" w:hAnsi="Arial" w:cstheme="minorBidi"/>
+          <w:b w:val="0"/>
+          <w:bCs w:val="0"/>
+          <w:caps w:val="0"/>
+          <w:sz w:val="36"/>
+          <w:szCs w:val="36"/>
+        </w:rPr>
+        <w:t xml:space="preserve"> (SRS)</w:t>
+      </w:r>
+    </w:p>
+    <w:p>
+      <w:pPr>
+        <w:pStyle w:val="Heading2"/>
+        <w:numPr>
+          <w:ilvl w:val="0"/>
+          <w:numId w:val="12"/>
+        </w:numPr>
+        <w:rPr>
+          <w:rFonts w:ascii="Arial" w:eastAsiaTheme="minorHAnsi" w:hAnsi="Arial" w:cstheme="minorBidi"/>
+          <w:b w:val="0"/>
+          <w:bCs w:val="0"/>
+          <w:caps w:val="0"/>
+          <w:sz w:val="36"/>
+          <w:szCs w:val="36"/>
+        </w:rPr>
+      </w:pPr>
+      <w:r>
+        <w:rPr>
+          <w:rFonts w:ascii="Arial" w:eastAsiaTheme="minorHAnsi" w:hAnsi="Arial" w:cstheme="minorBidi"/>
+          <w:b w:val="0"/>
+          <w:bCs w:val="0"/>
+          <w:caps w:val="0"/>
+          <w:sz w:val="36"/>
+          <w:szCs w:val="36"/>
+        </w:rPr>
+        <w:t>Configuration Management plan</w:t>
+      </w:r>
+    </w:p>
+    <w:p>
+      <w:pPr>
+        <w:pStyle w:val="Heading2"/>
+        <w:numPr>
+          <w:ilvl w:val="0"/>
+          <w:numId w:val="12"/>
+        </w:numPr>
+        <w:rPr>
+          <w:rFonts w:ascii="Arial" w:eastAsiaTheme="minorHAnsi" w:hAnsi="Arial" w:cstheme="minorBidi"/>
+          <w:b w:val="0"/>
+          <w:bCs w:val="0"/>
+          <w:caps w:val="0"/>
+          <w:sz w:val="36"/>
+          <w:szCs w:val="36"/>
+        </w:rPr>
+      </w:pPr>
+      <w:r>
+        <w:rPr>
+          <w:rFonts w:ascii="Arial" w:eastAsiaTheme="minorHAnsi" w:hAnsi="Arial" w:cstheme="minorBidi"/>
+          <w:b w:val="0"/>
+          <w:bCs w:val="0"/>
+          <w:caps w:val="0"/>
+          <w:sz w:val="36"/>
+          <w:szCs w:val="36"/>
+        </w:rPr>
+        <w:t>Configuration item list (CIL)</w:t>
+      </w:r>
+    </w:p>
+    <w:p>
+      <w:pPr>
+        <w:pStyle w:val="Heading2"/>
+        <w:numPr>
+          <w:ilvl w:val="0"/>
+          <w:numId w:val="12"/>
+        </w:numPr>
+        <w:rPr>
+          <w:rFonts w:ascii="Arial" w:eastAsiaTheme="minorHAnsi" w:hAnsi="Arial" w:cstheme="minorBidi"/>
+          <w:b w:val="0"/>
+          <w:bCs w:val="0"/>
+          <w:caps w:val="0"/>
+          <w:sz w:val="36"/>
+          <w:szCs w:val="36"/>
+        </w:rPr>
+      </w:pPr>
+      <w:r>
+        <w:rPr>
+          <w:rFonts w:ascii="Arial" w:eastAsiaTheme="minorHAnsi" w:hAnsi="Arial" w:cstheme="minorBidi"/>
+          <w:b w:val="0"/>
+          <w:bCs w:val="0"/>
+          <w:caps w:val="0"/>
+          <w:sz w:val="36"/>
+          <w:szCs w:val="36"/>
+        </w:rPr>
+        <w:t>Project Schedule</w:t>
+      </w:r>
+    </w:p>
+    <w:p>
+      <w:pPr>
+        <w:pStyle w:val="Heading2"/>
+        <w:numPr>
+          <w:ilvl w:val="0"/>
+          <w:numId w:val="12"/>
+        </w:numPr>
+        <w:rPr>
+          <w:rFonts w:ascii="Arial" w:eastAsiaTheme="minorHAnsi" w:hAnsi="Arial" w:cstheme="minorBidi"/>
+          <w:b w:val="0"/>
+          <w:bCs w:val="0"/>
+          <w:caps w:val="0"/>
+          <w:sz w:val="36"/>
+          <w:szCs w:val="36"/>
+        </w:rPr>
+      </w:pPr>
+      <w:r>
+        <w:rPr>
+          <w:rFonts w:ascii="Arial" w:eastAsiaTheme="minorHAnsi" w:hAnsi="Arial" w:cstheme="minorBidi"/>
+          <w:b w:val="0"/>
+          <w:bCs w:val="0"/>
+          <w:caps w:val="0"/>
+          <w:sz w:val="36"/>
+          <w:szCs w:val="36"/>
+        </w:rPr>
+        <w:t>SRS peer review sheet</w:t>
+      </w:r>
+    </w:p>
+    <w:p>
+      <w:pPr>
+        <w:pStyle w:val="Heading2"/>
+        <w:numPr>
+          <w:ilvl w:val="0"/>
+          <w:numId w:val="12"/>
+        </w:numPr>
+        <w:rPr>
+          <w:rFonts w:ascii="Arial" w:eastAsiaTheme="minorHAnsi" w:hAnsi="Arial" w:cstheme="minorBidi"/>
+          <w:b w:val="0"/>
+          <w:bCs w:val="0"/>
+          <w:caps w:val="0"/>
+          <w:sz w:val="36"/>
+          <w:szCs w:val="36"/>
+        </w:rPr>
+      </w:pPr>
+      <w:r>
+        <w:rPr>
+          <w:rFonts w:ascii="Arial" w:eastAsiaTheme="minorHAnsi" w:hAnsi="Arial" w:cstheme="minorBidi"/>
+          <w:b w:val="0"/>
+          <w:bCs w:val="0"/>
+          <w:caps w:val="0"/>
+          <w:sz w:val="36"/>
+          <w:szCs w:val="36"/>
+        </w:rPr>
+        <w:t>RACI document</w:t>
       </w:r>
     </w:p>
     <w:p>
@@ -1266,184 +1503,6 @@
           <w:szCs w:val="36"/>
         </w:rPr>
       </w:pPr>
-      <w:r>
-        <w:rPr>
-          <w:rFonts w:ascii="Arial" w:eastAsiaTheme="minorHAnsi" w:hAnsi="Arial" w:cstheme="minorBidi"/>
-          <w:b w:val="0"/>
-          <w:bCs w:val="0"/>
-          <w:caps w:val="0"/>
-          <w:sz w:val="36"/>
-          <w:szCs w:val="36"/>
-        </w:rPr>
-        <w:t>Project plan document</w:t>
-      </w:r>
-    </w:p>
-    <w:p>
-      <w:pPr>
-        <w:pStyle w:val="Heading2"/>
-        <w:tabs>
-          <w:tab w:val="clear" w:pos="576"/>
-          <w:tab w:val="num" w:pos="1620"/>
-        </w:tabs>
-        <w:ind w:left="1620" w:firstLine="0"/>
-        <w:rPr>
-          <w:rFonts w:ascii="Arial" w:eastAsiaTheme="minorHAnsi" w:hAnsi="Arial" w:cstheme="minorBidi"/>
-          <w:b w:val="0"/>
-          <w:bCs w:val="0"/>
-          <w:caps w:val="0"/>
-          <w:sz w:val="36"/>
-          <w:szCs w:val="36"/>
-        </w:rPr>
-      </w:pPr>
-      <w:r>
-        <w:rPr>
-          <w:rFonts w:ascii="Arial" w:eastAsiaTheme="minorHAnsi" w:hAnsi="Arial" w:cstheme="minorBidi"/>
-          <w:b w:val="0"/>
-          <w:bCs w:val="0"/>
-          <w:caps w:val="0"/>
-          <w:sz w:val="36"/>
-          <w:szCs w:val="36"/>
-        </w:rPr>
-        <w:t>Requirement Traceability Matrix</w:t>
-      </w:r>
-      <w:r>
-        <w:rPr>
-          <w:rFonts w:ascii="Arial" w:eastAsiaTheme="minorHAnsi" w:hAnsi="Arial" w:cstheme="minorBidi"/>
-          <w:b w:val="0"/>
-          <w:bCs w:val="0"/>
-          <w:caps w:val="0"/>
-          <w:sz w:val="36"/>
-          <w:szCs w:val="36"/>
-        </w:rPr>
-        <w:t xml:space="preserve"> (RTM)</w:t>
-      </w:r>
-    </w:p>
-    <w:p>
-      <w:pPr>
-        <w:pStyle w:val="Heading2"/>
-        <w:tabs>
-          <w:tab w:val="clear" w:pos="576"/>
-          <w:tab w:val="num" w:pos="1620"/>
-        </w:tabs>
-        <w:ind w:left="1620" w:firstLine="0"/>
-        <w:rPr>
-          <w:rFonts w:ascii="Arial" w:eastAsiaTheme="minorHAnsi" w:hAnsi="Arial" w:cstheme="minorBidi"/>
-          <w:b w:val="0"/>
-          <w:bCs w:val="0"/>
-          <w:caps w:val="0"/>
-          <w:sz w:val="36"/>
-          <w:szCs w:val="36"/>
-        </w:rPr>
-      </w:pPr>
-      <w:r>
-        <w:rPr>
-          <w:rFonts w:ascii="Arial" w:eastAsiaTheme="minorHAnsi" w:hAnsi="Arial" w:cstheme="minorBidi"/>
-          <w:b w:val="0"/>
-          <w:bCs w:val="0"/>
-          <w:caps w:val="0"/>
-          <w:sz w:val="36"/>
-          <w:szCs w:val="36"/>
-        </w:rPr>
-        <w:t>Requirements</w:t>
-      </w:r>
-    </w:p>
-    <w:p>
-      <w:pPr>
-        <w:pStyle w:val="Heading2"/>
-        <w:tabs>
-          <w:tab w:val="clear" w:pos="576"/>
-          <w:tab w:val="num" w:pos="1620"/>
-        </w:tabs>
-        <w:ind w:left="1620" w:firstLine="0"/>
-        <w:rPr>
-          <w:rFonts w:ascii="Arial" w:eastAsiaTheme="minorHAnsi" w:hAnsi="Arial" w:cstheme="minorBidi"/>
-          <w:b w:val="0"/>
-          <w:bCs w:val="0"/>
-          <w:caps w:val="0"/>
-          <w:sz w:val="36"/>
-          <w:szCs w:val="36"/>
-        </w:rPr>
-      </w:pPr>
-      <w:r>
-        <w:rPr>
-          <w:rFonts w:ascii="Arial" w:eastAsiaTheme="minorHAnsi" w:hAnsi="Arial" w:cstheme="minorBidi"/>
-          <w:b w:val="0"/>
-          <w:bCs w:val="0"/>
-          <w:caps w:val="0"/>
-          <w:sz w:val="36"/>
-          <w:szCs w:val="36"/>
-        </w:rPr>
-        <w:t>Software Interactive Questionnaire</w:t>
-      </w:r>
-      <w:r>
-        <w:rPr>
-          <w:rFonts w:ascii="Arial" w:eastAsiaTheme="minorHAnsi" w:hAnsi="Arial" w:cstheme="minorBidi"/>
-          <w:b w:val="0"/>
-          <w:bCs w:val="0"/>
-          <w:caps w:val="0"/>
-          <w:sz w:val="36"/>
-          <w:szCs w:val="36"/>
-        </w:rPr>
-        <w:t xml:space="preserve"> (SIQ)</w:t>
-      </w:r>
-    </w:p>
-    <w:p>
-      <w:pPr>
-        <w:pStyle w:val="Heading2"/>
-        <w:tabs>
-          <w:tab w:val="clear" w:pos="576"/>
-          <w:tab w:val="num" w:pos="1620"/>
-        </w:tabs>
-        <w:ind w:left="1620" w:firstLine="0"/>
-        <w:rPr>
-          <w:rFonts w:ascii="Arial" w:eastAsiaTheme="minorHAnsi" w:hAnsi="Arial" w:cstheme="minorBidi"/>
-          <w:b w:val="0"/>
-          <w:bCs w:val="0"/>
-          <w:caps w:val="0"/>
-          <w:sz w:val="36"/>
-          <w:szCs w:val="36"/>
-        </w:rPr>
-      </w:pPr>
-      <w:r>
-        <w:rPr>
-          <w:rFonts w:ascii="Arial" w:eastAsiaTheme="minorHAnsi" w:hAnsi="Arial" w:cstheme="minorBidi"/>
-          <w:b w:val="0"/>
-          <w:bCs w:val="0"/>
-          <w:caps w:val="0"/>
-          <w:sz w:val="36"/>
-          <w:szCs w:val="36"/>
-        </w:rPr>
-        <w:t>Software Requirement Specification</w:t>
-      </w:r>
-      <w:r>
-        <w:rPr>
-          <w:rFonts w:ascii="Arial" w:eastAsiaTheme="minorHAnsi" w:hAnsi="Arial" w:cstheme="minorBidi"/>
-          <w:b w:val="0"/>
-          <w:bCs w:val="0"/>
-          <w:caps w:val="0"/>
-          <w:sz w:val="36"/>
-          <w:szCs w:val="36"/>
-        </w:rPr>
-        <w:t xml:space="preserve"> (SRS)</w:t>
-      </w:r>
-    </w:p>
-    <w:p>
-      <w:pPr>
-        <w:pStyle w:val="Heading2"/>
-        <w:tabs>
-          <w:tab w:val="clear" w:pos="576"/>
-          <w:tab w:val="num" w:pos="1620"/>
-        </w:tabs>
-        <w:ind w:left="1620" w:firstLine="0"/>
-        <w:rPr>
-          <w:rFonts w:ascii="Arial" w:eastAsiaTheme="minorHAnsi" w:hAnsi="Arial" w:cstheme="minorBidi"/>
-          <w:b w:val="0"/>
-          <w:bCs w:val="0"/>
-          <w:caps w:val="0"/>
-          <w:sz w:val="36"/>
-          <w:szCs w:val="36"/>
-        </w:rPr>
-      </w:pPr>
     </w:p>
     <w:p>
       <w:pPr>
@@ -1477,11 +1536,10 @@
     <w:p>
       <w:pPr>
         <w:pStyle w:val="Heading2"/>
-        <w:tabs>
-          <w:tab w:val="clear" w:pos="576"/>
-          <w:tab w:val="num" w:pos="1620"/>
-        </w:tabs>
-        <w:ind w:left="1620" w:firstLine="0"/>
+        <w:numPr>
+          <w:ilvl w:val="0"/>
+          <w:numId w:val="13"/>
+        </w:numPr>
         <w:rPr>
           <w:rFonts w:ascii="Arial" w:eastAsiaTheme="minorHAnsi" w:hAnsi="Arial" w:cstheme="minorBidi"/>
           <w:b w:val="0"/>
@@ -1513,24 +1571,6 @@
         </w:rPr>
         <w:t>iles</w:t>
       </w:r>
-    </w:p>
-    <w:p>
-      <w:pPr>
-        <w:pStyle w:val="Heading2"/>
-        <w:tabs>
-          <w:tab w:val="clear" w:pos="576"/>
-          <w:tab w:val="num" w:pos="1620"/>
-        </w:tabs>
-        <w:ind w:left="1620" w:firstLine="0"/>
-        <w:rPr>
-          <w:rFonts w:ascii="Arial" w:eastAsiaTheme="minorHAnsi" w:hAnsi="Arial" w:cstheme="minorBidi"/>
-          <w:b w:val="0"/>
-          <w:bCs w:val="0"/>
-          <w:caps w:val="0"/>
-          <w:sz w:val="36"/>
-          <w:szCs w:val="36"/>
-        </w:rPr>
-      </w:pPr>
     </w:p>
     <w:p>
       <w:pPr>
@@ -1564,11 +1604,10 @@
     <w:p>
       <w:pPr>
         <w:pStyle w:val="Heading2"/>
-        <w:tabs>
-          <w:tab w:val="clear" w:pos="576"/>
-          <w:tab w:val="num" w:pos="1620"/>
-        </w:tabs>
-        <w:ind w:left="1620" w:firstLine="0"/>
+        <w:numPr>
+          <w:ilvl w:val="0"/>
+          <w:numId w:val="13"/>
+        </w:numPr>
         <w:rPr>
           <w:rFonts w:ascii="Arial" w:eastAsiaTheme="minorHAnsi" w:hAnsi="Arial" w:cstheme="minorBidi"/>
           <w:b w:val="0"/>
@@ -1589,97 +1628,6 @@
         </w:rPr>
         <w:t>Test cases files</w:t>
       </w:r>
-    </w:p>
-    <w:p>
-      <w:pPr>
-        <w:pStyle w:val="Heading2"/>
-        <w:tabs>
-          <w:tab w:val="clear" w:pos="576"/>
-          <w:tab w:val="num" w:pos="1620"/>
-        </w:tabs>
-        <w:ind w:left="1620" w:firstLine="0"/>
-        <w:rPr>
-          <w:rFonts w:ascii="Arial" w:eastAsiaTheme="minorHAnsi" w:hAnsi="Arial" w:cstheme="minorBidi"/>
-          <w:b w:val="0"/>
-          <w:bCs w:val="0"/>
-          <w:caps w:val="0"/>
-          <w:sz w:val="36"/>
-          <w:szCs w:val="36"/>
-        </w:rPr>
-      </w:pPr>
-    </w:p>
-    <w:p>
-      <w:pPr>
-        <w:pStyle w:val="Heading2"/>
-        <w:tabs>
-          <w:tab w:val="clear" w:pos="576"/>
-          <w:tab w:val="num" w:pos="1620"/>
-        </w:tabs>
-        <w:ind w:left="1620" w:firstLine="0"/>
-        <w:rPr>
-          <w:rFonts w:ascii="Arial" w:eastAsiaTheme="minorHAnsi" w:hAnsi="Arial" w:cstheme="minorBidi"/>
-          <w:b w:val="0"/>
-          <w:bCs w:val="0"/>
-          <w:caps w:val="0"/>
-          <w:sz w:val="36"/>
-          <w:szCs w:val="36"/>
-        </w:rPr>
-      </w:pPr>
-    </w:p>
-    <w:p>
-      <w:pPr>
-        <w:pStyle w:val="Heading2"/>
-        <w:tabs>
-          <w:tab w:val="clear" w:pos="576"/>
-          <w:tab w:val="num" w:pos="1620"/>
-        </w:tabs>
-        <w:ind w:left="1620" w:firstLine="0"/>
-        <w:rPr>
-          <w:rFonts w:ascii="Arial" w:eastAsiaTheme="minorHAnsi" w:hAnsi="Arial" w:cstheme="minorBidi"/>
-          <w:b w:val="0"/>
-          <w:bCs w:val="0"/>
-          <w:caps w:val="0"/>
-          <w:sz w:val="36"/>
-          <w:szCs w:val="36"/>
-        </w:rPr>
-      </w:pPr>
-    </w:p>
-    <w:p>
-      <w:pPr>
-        <w:pStyle w:val="Heading2"/>
-        <w:tabs>
-          <w:tab w:val="clear" w:pos="576"/>
-          <w:tab w:val="num" w:pos="1620"/>
-        </w:tabs>
-        <w:ind w:left="1620" w:firstLine="0"/>
-        <w:rPr>
-          <w:rFonts w:ascii="Arial" w:eastAsiaTheme="minorHAnsi" w:hAnsi="Arial" w:cstheme="minorBidi"/>
-          <w:b w:val="0"/>
-          <w:bCs w:val="0"/>
-          <w:caps w:val="0"/>
-          <w:sz w:val="36"/>
-          <w:szCs w:val="36"/>
-        </w:rPr>
-      </w:pPr>
-    </w:p>
-    <w:p>
-      <w:pPr>
-        <w:pStyle w:val="Heading2"/>
-        <w:tabs>
-          <w:tab w:val="clear" w:pos="576"/>
-          <w:tab w:val="num" w:pos="1620"/>
-        </w:tabs>
-        <w:ind w:left="1620" w:firstLine="0"/>
-        <w:rPr>
-          <w:rFonts w:ascii="Arial" w:eastAsiaTheme="minorHAnsi" w:hAnsi="Arial" w:cstheme="minorBidi"/>
-          <w:b w:val="0"/>
-          <w:bCs w:val="0"/>
-          <w:caps w:val="0"/>
-          <w:sz w:val="36"/>
-          <w:szCs w:val="36"/>
-          <w:rtl/>
-        </w:rPr>
-      </w:pPr>
     </w:p>
     <w:p>
       <w:pPr>
@@ -1703,6 +1651,7 @@
           <w:sz w:val="32"/>
           <w:szCs w:val="32"/>
         </w:rPr>
+        <w:lastRenderedPageBreak/>
         <w:t xml:space="preserve">3.2- </w:t>
       </w:r>
       <w:r>
@@ -1741,20 +1690,31 @@
           <w:sz w:val="36"/>
           <w:szCs w:val="36"/>
         </w:rPr>
-        <w:t>O</w:t>
-      </w:r>
-      <w:bookmarkStart w:id="2" w:name="_GoBack"/>
-      <w:bookmarkEnd w:id="2"/>
-      <w:r>
-        <w:rPr>
-          <w:rFonts w:ascii="Arial" w:eastAsiaTheme="minorHAnsi" w:hAnsi="Arial" w:cstheme="minorBidi"/>
-          <w:b w:val="0"/>
-          <w:bCs w:val="0"/>
-          <w:caps w:val="0"/>
-          <w:sz w:val="36"/>
-          <w:szCs w:val="36"/>
-        </w:rPr>
-        <w:t xml:space="preserve">ne of team member created the repository on GITHUB called “CarPurchasing” and added the rest of the members </w:t>
+        <w:t>One of team member created the repository on GITHUB called “</w:t>
+      </w:r>
+      <w:proofErr w:type="spellStart"/>
+      <w:r>
+        <w:rPr>
+          <w:rFonts w:ascii="Arial" w:eastAsiaTheme="minorHAnsi" w:hAnsi="Arial" w:cstheme="minorBidi"/>
+          <w:b w:val="0"/>
+          <w:bCs w:val="0"/>
+          <w:caps w:val="0"/>
+          <w:sz w:val="36"/>
+          <w:szCs w:val="36"/>
+        </w:rPr>
+        <w:t>CarPurchasing</w:t>
+      </w:r>
+      <w:proofErr w:type="spellEnd"/>
+      <w:r>
+        <w:rPr>
+          <w:rFonts w:ascii="Arial" w:eastAsiaTheme="minorHAnsi" w:hAnsi="Arial" w:cstheme="minorBidi"/>
+          <w:b w:val="0"/>
+          <w:bCs w:val="0"/>
+          <w:caps w:val="0"/>
+          <w:sz w:val="36"/>
+          <w:szCs w:val="36"/>
+        </w:rPr>
+        <w:t xml:space="preserve">” and added the rest of the members </w:t>
       </w:r>
     </w:p>
     <w:p>
@@ -1766,7 +1726,7 @@
         </w:tabs>
         <w:ind w:left="1080" w:firstLine="0"/>
         <w:rPr>
-          <w:rFonts w:ascii="Arial" w:eastAsiaTheme="minorHAnsi" w:hAnsi="Arial" w:cstheme="minorBidi" w:hint="cs"/>
+          <w:rFonts w:ascii="Arial" w:eastAsiaTheme="minorHAnsi" w:hAnsi="Arial" w:cstheme="minorBidi"/>
           <w:b w:val="0"/>
           <w:bCs w:val="0"/>
           <w:caps w:val="0"/>
@@ -1785,7 +1745,64 @@
           <w:sz w:val="36"/>
           <w:szCs w:val="36"/>
         </w:rPr>
-        <w:t>Created 3 branches as mentioned above, and all members clone this repository and work on it, each team member can add or update files, and only who created the repository can delete documents from it.</w:t>
+        <w:t>Created 3 branches as men</w:t>
+      </w:r>
+      <w:bookmarkStart w:id="2" w:name="_GoBack"/>
+      <w:bookmarkEnd w:id="2"/>
+      <w:r>
+        <w:rPr>
+          <w:rFonts w:ascii="Arial" w:eastAsiaTheme="minorHAnsi" w:hAnsi="Arial" w:cstheme="minorBidi"/>
+          <w:b w:val="0"/>
+          <w:bCs w:val="0"/>
+          <w:caps w:val="0"/>
+          <w:sz w:val="36"/>
+          <w:szCs w:val="36"/>
+        </w:rPr>
+        <w:t xml:space="preserve">tioned above, and all members clone this repository and work on </w:t>
+      </w:r>
+      <w:r>
+        <w:rPr>
+          <w:rFonts w:ascii="Arial" w:eastAsiaTheme="minorHAnsi" w:hAnsi="Arial" w:cstheme="minorBidi"/>
+          <w:b w:val="0"/>
+          <w:bCs w:val="0"/>
+          <w:caps w:val="0"/>
+          <w:sz w:val="36"/>
+          <w:szCs w:val="36"/>
+        </w:rPr>
+        <w:t xml:space="preserve">it, each team member can add, </w:t>
+      </w:r>
+      <w:r>
+        <w:rPr>
+          <w:rFonts w:ascii="Arial" w:eastAsiaTheme="minorHAnsi" w:hAnsi="Arial" w:cstheme="minorBidi"/>
+          <w:b w:val="0"/>
+          <w:bCs w:val="0"/>
+          <w:caps w:val="0"/>
+          <w:sz w:val="36"/>
+          <w:szCs w:val="36"/>
+        </w:rPr>
+        <w:t>update</w:t>
+      </w:r>
+      <w:r>
+        <w:rPr>
+          <w:rFonts w:ascii="Arial" w:eastAsiaTheme="minorHAnsi" w:hAnsi="Arial" w:cstheme="minorBidi"/>
+          <w:b w:val="0"/>
+          <w:bCs w:val="0"/>
+          <w:caps w:val="0"/>
+          <w:sz w:val="36"/>
+          <w:szCs w:val="36"/>
+        </w:rPr>
+        <w:t xml:space="preserve"> or delete</w:t>
+      </w:r>
+      <w:r>
+        <w:rPr>
+          <w:rFonts w:ascii="Arial" w:eastAsiaTheme="minorHAnsi" w:hAnsi="Arial" w:cstheme="minorBidi"/>
+          <w:b w:val="0"/>
+          <w:bCs w:val="0"/>
+          <w:caps w:val="0"/>
+          <w:sz w:val="36"/>
+          <w:szCs w:val="36"/>
+        </w:rPr>
+        <w:t xml:space="preserve"> files, and only who created the repository can merge with master on it.</w:t>
       </w:r>
     </w:p>
     <w:sectPr>
@@ -1801,6 +1818,232 @@
 <file path=word/numbering.xml><?xml version="1.0" encoding="utf-8"?>
 <w:numbering xmlns:wpc="http://schemas.microsoft.com/office/word/2010/wordprocessingCanvas" xmlns:mc="http://schemas.openxmlformats.org/markup-compatibility/2006" xmlns:o="urn:schemas-microsoft-com:office:office" xmlns:r="http://schemas.openxmlformats.org/officeDocument/2006/relationships" xmlns:m="http://schemas.openxmlformats.org/officeDocument/2006/math" xmlns:v="urn:schemas-microsoft-com:vml" xmlns:wp14="http://schemas.microsoft.com/office/word/2010/wordprocessingDrawing" xmlns:wp="http://schemas.openxmlformats.org/drawingml/2006/wordprocessingDrawing" xmlns:w10="urn:schemas-microsoft-com:office:word" xmlns:w="http://schemas.openxmlformats.org/wordprocessingml/2006/main" xmlns:w14="http://schemas.microsoft.com/office/word/2010/wordml" xmlns:w15="http://schemas.microsoft.com/office/word/2012/wordml" xmlns:wpg="http://schemas.microsoft.com/office/word/2010/wordprocessingGroup" xmlns:wpi="http://schemas.microsoft.com/office/word/2010/wordprocessingInk" xmlns:wne="http://schemas.microsoft.com/office/word/2006/wordml" xmlns:wps="http://schemas.microsoft.com/office/word/2010/wordprocessingShape" mc:Ignorable="w14 w15 wp14">
   <w:abstractNum w:abstractNumId="0">
+    <w:nsid w:val="0F224977"/>
+    <w:multiLevelType w:val="hybridMultilevel"/>
+    <w:tmpl w:val="E4B0F0B4"/>
+    <w:lvl w:ilvl="0" w:tplc="04090001">
+      <w:start w:val="1"/>
+      <w:numFmt w:val="bullet"/>
+      <w:lvlText w:val=""/>
+      <w:lvlJc w:val="left"/>
+      <w:pPr>
+        <w:ind w:left="2340" w:hanging="360"/>
+      </w:pPr>
+      <w:rPr>
+        <w:rFonts w:ascii="Symbol" w:hAnsi="Symbol" w:hint="default"/>
+      </w:rPr>
+    </w:lvl>
+    <w:lvl w:ilvl="1" w:tplc="04090003" w:tentative="1">
+      <w:start w:val="1"/>
+      <w:numFmt w:val="bullet"/>
+      <w:lvlText w:val="o"/>
+      <w:lvlJc w:val="left"/>
+      <w:pPr>
+        <w:ind w:left="3060" w:hanging="360"/>
+      </w:pPr>
+      <w:rPr>
+        <w:rFonts w:ascii="Courier New" w:hAnsi="Courier New" w:cs="Courier New" w:hint="default"/>
+      </w:rPr>
+    </w:lvl>
+    <w:lvl w:ilvl="2" w:tplc="04090005" w:tentative="1">
+      <w:start w:val="1"/>
+      <w:numFmt w:val="bullet"/>
+      <w:lvlText w:val=""/>
+      <w:lvlJc w:val="left"/>
+      <w:pPr>
+        <w:ind w:left="3780" w:hanging="360"/>
+      </w:pPr>
+      <w:rPr>
+        <w:rFonts w:ascii="Wingdings" w:hAnsi="Wingdings" w:hint="default"/>
+      </w:rPr>
+    </w:lvl>
+    <w:lvl w:ilvl="3" w:tplc="04090001" w:tentative="1">
+      <w:start w:val="1"/>
+      <w:numFmt w:val="bullet"/>
+      <w:lvlText w:val=""/>
+      <w:lvlJc w:val="left"/>
+      <w:pPr>
+        <w:ind w:left="4500" w:hanging="360"/>
+      </w:pPr>
+      <w:rPr>
+        <w:rFonts w:ascii="Symbol" w:hAnsi="Symbol" w:hint="default"/>
+      </w:rPr>
+    </w:lvl>
+    <w:lvl w:ilvl="4" w:tplc="04090003" w:tentative="1">
+      <w:start w:val="1"/>
+      <w:numFmt w:val="bullet"/>
+      <w:lvlText w:val="o"/>
+      <w:lvlJc w:val="left"/>
+      <w:pPr>
+        <w:ind w:left="5220" w:hanging="360"/>
+      </w:pPr>
+      <w:rPr>
+        <w:rFonts w:ascii="Courier New" w:hAnsi="Courier New" w:cs="Courier New" w:hint="default"/>
+      </w:rPr>
+    </w:lvl>
+    <w:lvl w:ilvl="5" w:tplc="04090005" w:tentative="1">
+      <w:start w:val="1"/>
+      <w:numFmt w:val="bullet"/>
+      <w:lvlText w:val=""/>
+      <w:lvlJc w:val="left"/>
+      <w:pPr>
+        <w:ind w:left="5940" w:hanging="360"/>
+      </w:pPr>
+      <w:rPr>
+        <w:rFonts w:ascii="Wingdings" w:hAnsi="Wingdings" w:hint="default"/>
+      </w:rPr>
+    </w:lvl>
+    <w:lvl w:ilvl="6" w:tplc="04090001" w:tentative="1">
+      <w:start w:val="1"/>
+      <w:numFmt w:val="bullet"/>
+      <w:lvlText w:val=""/>
+      <w:lvlJc w:val="left"/>
+      <w:pPr>
+        <w:ind w:left="6660" w:hanging="360"/>
+      </w:pPr>
+      <w:rPr>
+        <w:rFonts w:ascii="Symbol" w:hAnsi="Symbol" w:hint="default"/>
+      </w:rPr>
+    </w:lvl>
+    <w:lvl w:ilvl="7" w:tplc="04090003" w:tentative="1">
+      <w:start w:val="1"/>
+      <w:numFmt w:val="bullet"/>
+      <w:lvlText w:val="o"/>
+      <w:lvlJc w:val="left"/>
+      <w:pPr>
+        <w:ind w:left="7380" w:hanging="360"/>
+      </w:pPr>
+      <w:rPr>
+        <w:rFonts w:ascii="Courier New" w:hAnsi="Courier New" w:cs="Courier New" w:hint="default"/>
+      </w:rPr>
+    </w:lvl>
+    <w:lvl w:ilvl="8" w:tplc="04090005" w:tentative="1">
+      <w:start w:val="1"/>
+      <w:numFmt w:val="bullet"/>
+      <w:lvlText w:val=""/>
+      <w:lvlJc w:val="left"/>
+      <w:pPr>
+        <w:ind w:left="8100" w:hanging="360"/>
+      </w:pPr>
+      <w:rPr>
+        <w:rFonts w:ascii="Wingdings" w:hAnsi="Wingdings" w:hint="default"/>
+      </w:rPr>
+    </w:lvl>
+  </w:abstractNum>
+  <w:abstractNum w:abstractNumId="1">
+    <w:nsid w:val="132A6358"/>
+    <w:multiLevelType w:val="hybridMultilevel"/>
+    <w:tmpl w:val="CF44D98C"/>
+    <w:lvl w:ilvl="0" w:tplc="04090001">
+      <w:start w:val="1"/>
+      <w:numFmt w:val="bullet"/>
+      <w:lvlText w:val=""/>
+      <w:lvlJc w:val="left"/>
+      <w:pPr>
+        <w:ind w:left="2340" w:hanging="360"/>
+      </w:pPr>
+      <w:rPr>
+        <w:rFonts w:ascii="Symbol" w:hAnsi="Symbol" w:hint="default"/>
+      </w:rPr>
+    </w:lvl>
+    <w:lvl w:ilvl="1" w:tplc="04090003" w:tentative="1">
+      <w:start w:val="1"/>
+      <w:numFmt w:val="bullet"/>
+      <w:lvlText w:val="o"/>
+      <w:lvlJc w:val="left"/>
+      <w:pPr>
+        <w:ind w:left="3060" w:hanging="360"/>
+      </w:pPr>
+      <w:rPr>
+        <w:rFonts w:ascii="Courier New" w:hAnsi="Courier New" w:cs="Courier New" w:hint="default"/>
+      </w:rPr>
+    </w:lvl>
+    <w:lvl w:ilvl="2" w:tplc="04090005" w:tentative="1">
+      <w:start w:val="1"/>
+      <w:numFmt w:val="bullet"/>
+      <w:lvlText w:val=""/>
+      <w:lvlJc w:val="left"/>
+      <w:pPr>
+        <w:ind w:left="3780" w:hanging="360"/>
+      </w:pPr>
+      <w:rPr>
+        <w:rFonts w:ascii="Wingdings" w:hAnsi="Wingdings" w:hint="default"/>
+      </w:rPr>
+    </w:lvl>
+    <w:lvl w:ilvl="3" w:tplc="04090001" w:tentative="1">
+      <w:start w:val="1"/>
+      <w:numFmt w:val="bullet"/>
+      <w:lvlText w:val=""/>
+      <w:lvlJc w:val="left"/>
+      <w:pPr>
+        <w:ind w:left="4500" w:hanging="360"/>
+      </w:pPr>
+      <w:rPr>
+        <w:rFonts w:ascii="Symbol" w:hAnsi="Symbol" w:hint="default"/>
+      </w:rPr>
+    </w:lvl>
+    <w:lvl w:ilvl="4" w:tplc="04090003" w:tentative="1">
+      <w:start w:val="1"/>
+      <w:numFmt w:val="bullet"/>
+      <w:lvlText w:val="o"/>
+      <w:lvlJc w:val="left"/>
+      <w:pPr>
+        <w:ind w:left="5220" w:hanging="360"/>
+      </w:pPr>
+      <w:rPr>
+        <w:rFonts w:ascii="Courier New" w:hAnsi="Courier New" w:cs="Courier New" w:hint="default"/>
+      </w:rPr>
+    </w:lvl>
+    <w:lvl w:ilvl="5" w:tplc="04090005" w:tentative="1">
+      <w:start w:val="1"/>
+      <w:numFmt w:val="bullet"/>
+      <w:lvlText w:val=""/>
+      <w:lvlJc w:val="left"/>
+      <w:pPr>
+        <w:ind w:left="5940" w:hanging="360"/>
+      </w:pPr>
+      <w:rPr>
+        <w:rFonts w:ascii="Wingdings" w:hAnsi="Wingdings" w:hint="default"/>
+      </w:rPr>
+    </w:lvl>
+    <w:lvl w:ilvl="6" w:tplc="04090001" w:tentative="1">
+      <w:start w:val="1"/>
+      <w:numFmt w:val="bullet"/>
+      <w:lvlText w:val=""/>
+      <w:lvlJc w:val="left"/>
+      <w:pPr>
+        <w:ind w:left="6660" w:hanging="360"/>
+      </w:pPr>
+      <w:rPr>
+        <w:rFonts w:ascii="Symbol" w:hAnsi="Symbol" w:hint="default"/>
+      </w:rPr>
+    </w:lvl>
+    <w:lvl w:ilvl="7" w:tplc="04090003" w:tentative="1">
+      <w:start w:val="1"/>
+      <w:numFmt w:val="bullet"/>
+      <w:lvlText w:val="o"/>
+      <w:lvlJc w:val="left"/>
+      <w:pPr>
+        <w:ind w:left="7380" w:hanging="360"/>
+      </w:pPr>
+      <w:rPr>
+        <w:rFonts w:ascii="Courier New" w:hAnsi="Courier New" w:cs="Courier New" w:hint="default"/>
+      </w:rPr>
+    </w:lvl>
+    <w:lvl w:ilvl="8" w:tplc="04090005" w:tentative="1">
+      <w:start w:val="1"/>
+      <w:numFmt w:val="bullet"/>
+      <w:lvlText w:val=""/>
+      <w:lvlJc w:val="left"/>
+      <w:pPr>
+        <w:ind w:left="8100" w:hanging="360"/>
+      </w:pPr>
+      <w:rPr>
+        <w:rFonts w:ascii="Wingdings" w:hAnsi="Wingdings" w:hint="default"/>
+      </w:rPr>
+    </w:lvl>
+  </w:abstractNum>
+  <w:abstractNum w:abstractNumId="2">
     <w:nsid w:val="1B7E7253"/>
     <w:multiLevelType w:val="multilevel"/>
     <w:tmpl w:val="2F38F412"/>
@@ -1931,7 +2174,7 @@
       </w:rPr>
     </w:lvl>
   </w:abstractNum>
-  <w:abstractNum w:abstractNumId="1">
+  <w:abstractNum w:abstractNumId="3">
     <w:nsid w:val="22B94271"/>
     <w:multiLevelType w:val="multilevel"/>
     <w:tmpl w:val="454CD2A6"/>
@@ -2044,7 +2287,7 @@
       </w:rPr>
     </w:lvl>
   </w:abstractNum>
-  <w:abstractNum w:abstractNumId="2">
+  <w:abstractNum w:abstractNumId="4">
     <w:nsid w:val="28493A96"/>
     <w:multiLevelType w:val="hybridMultilevel"/>
     <w:tmpl w:val="7A7C71E4"/>
@@ -2138,7 +2381,7 @@
       </w:pPr>
     </w:lvl>
   </w:abstractNum>
-  <w:abstractNum w:abstractNumId="3">
+  <w:abstractNum w:abstractNumId="5">
     <w:nsid w:val="28AE4F5F"/>
     <w:multiLevelType w:val="hybridMultilevel"/>
     <w:tmpl w:val="74E0492C"/>
@@ -2229,7 +2472,7 @@
       </w:pPr>
     </w:lvl>
   </w:abstractNum>
-  <w:abstractNum w:abstractNumId="4">
+  <w:abstractNum w:abstractNumId="6">
     <w:nsid w:val="2E6A65D7"/>
     <w:multiLevelType w:val="multilevel"/>
     <w:tmpl w:val="67022522"/>
@@ -2360,7 +2603,7 @@
       </w:rPr>
     </w:lvl>
   </w:abstractNum>
-  <w:abstractNum w:abstractNumId="5">
+  <w:abstractNum w:abstractNumId="7">
     <w:nsid w:val="3C8453D7"/>
     <w:multiLevelType w:val="hybridMultilevel"/>
     <w:tmpl w:val="6D6EA89A"/>
@@ -2449,7 +2692,7 @@
       </w:pPr>
     </w:lvl>
   </w:abstractNum>
-  <w:abstractNum w:abstractNumId="6">
+  <w:abstractNum w:abstractNumId="8">
     <w:nsid w:val="462364E2"/>
     <w:multiLevelType w:val="hybridMultilevel"/>
     <w:tmpl w:val="BACEE106"/>
@@ -2541,7 +2784,7 @@
       </w:pPr>
     </w:lvl>
   </w:abstractNum>
-  <w:abstractNum w:abstractNumId="7">
+  <w:abstractNum w:abstractNumId="9">
     <w:nsid w:val="59606DF3"/>
     <w:multiLevelType w:val="multilevel"/>
     <w:tmpl w:val="A2EEF436"/>
@@ -2654,7 +2897,7 @@
       </w:rPr>
     </w:lvl>
   </w:abstractNum>
-  <w:abstractNum w:abstractNumId="8">
+  <w:abstractNum w:abstractNumId="10">
     <w:nsid w:val="6CDA3809"/>
     <w:multiLevelType w:val="multilevel"/>
     <w:tmpl w:val="EE9EADBE"/>
@@ -2767,7 +3010,7 @@
       </w:rPr>
     </w:lvl>
   </w:abstractNum>
-  <w:abstractNum w:abstractNumId="9">
+  <w:abstractNum w:abstractNumId="11">
     <w:nsid w:val="6E6A315D"/>
     <w:multiLevelType w:val="hybridMultilevel"/>
     <w:tmpl w:val="6B2CE402"/>
@@ -2858,7 +3101,7 @@
       </w:pPr>
     </w:lvl>
   </w:abstractNum>
-  <w:abstractNum w:abstractNumId="10">
+  <w:abstractNum w:abstractNumId="12">
     <w:nsid w:val="7EBF3319"/>
     <w:multiLevelType w:val="multilevel"/>
     <w:tmpl w:val="F8B4DD7C"/>
@@ -2999,37 +3242,43 @@
     </w:lvl>
   </w:abstractNum>
   <w:num w:numId="1">
+    <w:abstractNumId w:val="7"/>
+  </w:num>
+  <w:num w:numId="2">
+    <w:abstractNumId w:val="9"/>
+  </w:num>
+  <w:num w:numId="3">
+    <w:abstractNumId w:val="10"/>
+  </w:num>
+  <w:num w:numId="4">
+    <w:abstractNumId w:val="12"/>
+  </w:num>
+  <w:num w:numId="5">
     <w:abstractNumId w:val="5"/>
   </w:num>
-  <w:num w:numId="2">
-    <w:abstractNumId w:val="7"/>
+  <w:num w:numId="6">
+    <w:abstractNumId w:val="11"/>
   </w:num>
-  <w:num w:numId="3">
+  <w:num w:numId="7">
+    <w:abstractNumId w:val="6"/>
+  </w:num>
+  <w:num w:numId="8">
     <w:abstractNumId w:val="8"/>
   </w:num>
-  <w:num w:numId="4">
-    <w:abstractNumId w:val="10"/>
+  <w:num w:numId="9">
+    <w:abstractNumId w:val="4"/>
   </w:num>
-  <w:num w:numId="5">
+  <w:num w:numId="10">
+    <w:abstractNumId w:val="2"/>
+  </w:num>
+  <w:num w:numId="11">
     <w:abstractNumId w:val="3"/>
   </w:num>
-  <w:num w:numId="6">
-    <w:abstractNumId w:val="9"/>
+  <w:num w:numId="12">
+    <w:abstractNumId w:val="1"/>
   </w:num>
-  <w:num w:numId="7">
-    <w:abstractNumId w:val="4"/>
-  </w:num>
-  <w:num w:numId="8">
-    <w:abstractNumId w:val="6"/>
-  </w:num>
-  <w:num w:numId="9">
-    <w:abstractNumId w:val="2"/>
-  </w:num>
-  <w:num w:numId="10">
+  <w:num w:numId="13">
     <w:abstractNumId w:val="0"/>
-  </w:num>
-  <w:num w:numId="11">
-    <w:abstractNumId w:val="1"/>
   </w:num>
 </w:numbering>
 </file>

</xml_diff>

<commit_message>
Configuration management plan Version 1.2
add document name in section 3.1
</commit_message>
<xml_diff>
--- a/CAR_CM PLANS.docx
+++ b/CAR_CM PLANS.docx
@@ -1489,6 +1489,34 @@
     <w:p>
       <w:pPr>
         <w:pStyle w:val="Heading2"/>
+        <w:numPr>
+          <w:ilvl w:val="0"/>
+          <w:numId w:val="12"/>
+        </w:numPr>
+        <w:rPr>
+          <w:rFonts w:ascii="Arial" w:eastAsiaTheme="minorHAnsi" w:hAnsi="Arial" w:cstheme="minorBidi"/>
+          <w:b w:val="0"/>
+          <w:bCs w:val="0"/>
+          <w:caps w:val="0"/>
+          <w:sz w:val="36"/>
+          <w:szCs w:val="36"/>
+        </w:rPr>
+      </w:pPr>
+      <w:r>
+        <w:rPr>
+          <w:rFonts w:ascii="Arial" w:eastAsiaTheme="minorHAnsi" w:hAnsi="Arial" w:cstheme="minorBidi"/>
+          <w:b w:val="0"/>
+          <w:bCs w:val="0"/>
+          <w:caps w:val="0"/>
+          <w:sz w:val="36"/>
+          <w:szCs w:val="36"/>
+        </w:rPr>
+        <w:t>Work breakdown structure</w:t>
+      </w:r>
+    </w:p>
+    <w:p>
+      <w:pPr>
+        <w:pStyle w:val="Heading2"/>
         <w:tabs>
           <w:tab w:val="clear" w:pos="576"/>
           <w:tab w:val="num" w:pos="1620"/>
@@ -1589,15 +1617,34 @@
           <w:szCs w:val="36"/>
         </w:rPr>
       </w:pPr>
-      <w:r>
-        <w:rPr>
-          <w:rFonts w:ascii="Arial" w:eastAsiaTheme="minorHAnsi" w:hAnsi="Arial" w:cstheme="minorBidi"/>
-          <w:b w:val="0"/>
-          <w:bCs w:val="0"/>
-          <w:caps w:val="0"/>
-          <w:sz w:val="36"/>
-          <w:szCs w:val="36"/>
-        </w:rPr>
+    </w:p>
+    <w:p>
+      <w:pPr>
+        <w:pStyle w:val="Heading2"/>
+        <w:tabs>
+          <w:tab w:val="clear" w:pos="576"/>
+          <w:tab w:val="num" w:pos="1080"/>
+        </w:tabs>
+        <w:ind w:left="1080" w:firstLine="0"/>
+        <w:rPr>
+          <w:rFonts w:ascii="Arial" w:eastAsiaTheme="minorHAnsi" w:hAnsi="Arial" w:cstheme="minorBidi"/>
+          <w:b w:val="0"/>
+          <w:bCs w:val="0"/>
+          <w:caps w:val="0"/>
+          <w:sz w:val="36"/>
+          <w:szCs w:val="36"/>
+        </w:rPr>
+      </w:pPr>
+      <w:r>
+        <w:rPr>
+          <w:rFonts w:ascii="Arial" w:eastAsiaTheme="minorHAnsi" w:hAnsi="Arial" w:cstheme="minorBidi"/>
+          <w:b w:val="0"/>
+          <w:bCs w:val="0"/>
+          <w:caps w:val="0"/>
+          <w:sz w:val="36"/>
+          <w:szCs w:val="36"/>
+        </w:rPr>
+        <w:lastRenderedPageBreak/>
         <w:t>3- Tester branch contains:</w:t>
       </w:r>
     </w:p>
@@ -1651,9 +1698,9 @@
           <w:sz w:val="32"/>
           <w:szCs w:val="32"/>
         </w:rPr>
-        <w:lastRenderedPageBreak/>
         <w:t xml:space="preserve">3.2- </w:t>
       </w:r>
+      <w:bookmarkStart w:id="2" w:name="_GoBack"/>
       <w:r>
         <w:rPr>
           <w:rFonts w:ascii="Arial" w:eastAsiaTheme="minorHAnsi" w:hAnsi="Arial" w:cstheme="minorBidi"/>
@@ -1663,6 +1710,7 @@
         </w:rPr>
         <w:t>Configuration Identification</w:t>
       </w:r>
+      <w:bookmarkEnd w:id="2"/>
     </w:p>
     <w:p>
       <w:pPr>
@@ -1745,20 +1793,7 @@
           <w:sz w:val="36"/>
           <w:szCs w:val="36"/>
         </w:rPr>
-        <w:t>Created 3 branches as men</w:t>
-      </w:r>
-      <w:bookmarkStart w:id="2" w:name="_GoBack"/>
-      <w:bookmarkEnd w:id="2"/>
-      <w:r>
-        <w:rPr>
-          <w:rFonts w:ascii="Arial" w:eastAsiaTheme="minorHAnsi" w:hAnsi="Arial" w:cstheme="minorBidi"/>
-          <w:b w:val="0"/>
-          <w:bCs w:val="0"/>
-          <w:caps w:val="0"/>
-          <w:sz w:val="36"/>
-          <w:szCs w:val="36"/>
-        </w:rPr>
-        <w:t xml:space="preserve">tioned above, and all members clone this repository and work on </w:t>
+        <w:t xml:space="preserve">Created 3 branches as mentioned above, and all members clone this repository and work on </w:t>
       </w:r>
       <w:r>
         <w:rPr>

</xml_diff>